<commit_message>
add scribt and tsconfig
</commit_message>
<xml_diff>
--- a/TypeScript Homework.docx
+++ b/TypeScript Homework.docx
@@ -62,7 +62,7 @@
           <w:sz w:val="22"/>
           <w:lang w:val="en-US"/>
         </w:rPr>
-        <w:t>04.04.2023</w:t>
+        <w:t>05.04.2023</w:t>
       </w:r>
       <w:r>
         <w:rPr>
@@ -213,7 +213,7 @@
               <w:vertAlign w:val="superscript"/>
               <w:lang w:val="en-US"/>
             </w:rPr>
-            <w:t>Subject</w:t>
+            <w:t>RD Laboratory</w:t>
           </w:r>
         </w:p>
       </w:sdtContent>
@@ -482,7 +482,7 @@
               <w:vertAlign w:val="superscript"/>
               <w:lang w:val="en-US"/>
             </w:rPr>
-            <w:t>RD laboratory</w:t>
+            <w:t>React course</w:t>
           </w:r>
         </w:p>
       </w:sdtContent>
@@ -1356,15 +1356,17 @@
       </w:pPr>
     </w:p>
     <w:p>
+      <w:r>
+        <w:rPr>
+          <w:lang w:val="en-US"/>
+        </w:rPr>
+        <w:br w:type="page"/>
+      </w:r>
+    </w:p>
+    <w:p>
       <w:pPr>
         <w:pStyle w:val="Heading1"/>
       </w:pPr>
-      <w:r>
-        <w:rPr>
-          <w:lang w:val="en-US"/>
-        </w:rPr>
-        <w:br w:type="page"/>
-      </w:r>
       <w:r>
         <w:lastRenderedPageBreak/>
         <w:t>Типизированная структура данных</w:t>
@@ -1372,7 +1374,27 @@
     </w:p>
     <w:p>
       <w:r>
-        <w:t>Требуется реализовать структуру данных двусвязный список. Необходимо выполнить следующие условия:</w:t>
+        <w:t xml:space="preserve">Для выполнения задания, перейдите по ссылке </w:t>
+      </w:r>
+      <w:hyperlink r:id="rId12" w:history="1">
+        <w:r>
+          <w:rPr>
+            <w:rStyle w:val="Hyperlink"/>
+          </w:rPr>
+          <w:t>https://github.com/evgenii-ts/RNT_RD-TS_Homework</w:t>
+        </w:r>
+      </w:hyperlink>
+      <w:r>
+        <w:t>, скачайте проект и сохраните его копию в свой аккаунт</w:t>
+      </w:r>
+    </w:p>
+    <w:p/>
+    <w:p>
+      <w:r>
+        <w:t>В первом задании т</w:t>
+      </w:r>
+      <w:r>
+        <w:t>ребуется реализовать структуру данных двусвязный список. Необходимо выполнить следующие условия:</w:t>
       </w:r>
     </w:p>
     <w:p>
@@ -1543,137 +1565,14 @@
         <w:ind w:left="284"/>
       </w:pPr>
       <w:r>
+        <w:rPr>
+          <w:noProof/>
+        </w:rPr>
         <w:drawing>
           <wp:inline distT="0" distB="0" distL="0" distR="0" wp14:anchorId="106A5E50" wp14:editId="5BB0E932">
             <wp:extent cx="3276600" cy="1314450"/>
             <wp:effectExtent l="0" t="0" r="0" b="0"/>
             <wp:docPr id="7" name="Picture 7"/>
-            <wp:cNvGraphicFramePr>
-              <a:graphicFrameLocks xmlns:a="http://schemas.openxmlformats.org/drawingml/2006/main" noChangeAspect="1"/>
-            </wp:cNvGraphicFramePr>
-            <a:graphic xmlns:a="http://schemas.openxmlformats.org/drawingml/2006/main">
-              <a:graphicData uri="http://schemas.openxmlformats.org/drawingml/2006/picture">
-                <pic:pic xmlns:pic="http://schemas.openxmlformats.org/drawingml/2006/picture">
-                  <pic:nvPicPr>
-                    <pic:cNvPr id="1" name=""/>
-                    <pic:cNvPicPr/>
-                  </pic:nvPicPr>
-                  <pic:blipFill>
-                    <a:blip r:embed="rId12"/>
-                    <a:stretch>
-                      <a:fillRect/>
-                    </a:stretch>
-                  </pic:blipFill>
-                  <pic:spPr>
-                    <a:xfrm>
-                      <a:off x="0" y="0"/>
-                      <a:ext cx="3276600" cy="1314450"/>
-                    </a:xfrm>
-                    <a:prstGeom prst="rect">
-                      <a:avLst/>
-                    </a:prstGeom>
-                  </pic:spPr>
-                </pic:pic>
-              </a:graphicData>
-            </a:graphic>
-          </wp:inline>
-        </w:drawing>
-      </w:r>
-    </w:p>
-    <w:p>
-      <w:pPr>
-        <w:pStyle w:val="NumberedList"/>
-      </w:pPr>
-      <w:r>
-        <w:t xml:space="preserve">Если передана не функция, то результат </w:t>
-      </w:r>
-      <w:r>
-        <w:t>unknown</w:t>
-      </w:r>
-    </w:p>
-    <w:p>
-      <w:pPr>
-        <w:pStyle w:val="NumberedList"/>
-        <w:numPr>
-          <w:ilvl w:val="0"/>
-          <w:numId w:val="0"/>
-        </w:numPr>
-        <w:ind w:left="284"/>
-      </w:pPr>
-    </w:p>
-    <w:p>
-      <w:pPr>
-        <w:pStyle w:val="Heading2"/>
-        <w:ind w:left="0" w:firstLine="0"/>
-      </w:pPr>
-      <w:r>
-        <w:t>Проверка поля объекта</w:t>
-      </w:r>
-    </w:p>
-    <w:p>
-      <w:pPr>
-        <w:rPr>
-          <w:color w:val="FF0000"/>
-          <w:sz w:val="24"/>
-        </w:rPr>
-      </w:pPr>
-      <w:r>
-        <w:rPr>
-          <w:color w:val="FF0000"/>
-          <w:sz w:val="24"/>
-        </w:rPr>
-        <w:t>В этой части задания запрещено использование Utility Types</w:t>
-      </w:r>
-    </w:p>
-    <w:p>
-      <w:pPr>
-        <w:rPr>
-          <w:color w:val="FF0000"/>
-          <w:sz w:val="24"/>
-          <w:lang w:val="en-US"/>
-        </w:rPr>
-      </w:pPr>
-    </w:p>
-    <w:p>
-      <w:r>
-        <w:t xml:space="preserve">Напишите </w:t>
-      </w:r>
-      <w:r>
-        <w:rPr>
-          <w:lang w:val="en-US"/>
-        </w:rPr>
-        <w:t>Get</w:t>
-      </w:r>
-      <w:r>
-        <w:rPr>
-          <w:lang w:val="en-US"/>
-        </w:rPr>
-        <w:t>UserType</w:t>
-      </w:r>
-      <w:r>
-        <w:rPr>
-          <w:lang w:val="en-US"/>
-        </w:rPr>
-        <w:t xml:space="preserve"> </w:t>
-      </w:r>
-      <w:r>
-        <w:t>тип, который бы работал следующим образом:</w:t>
-      </w:r>
-    </w:p>
-    <w:p>
-      <w:pPr>
-        <w:pStyle w:val="NumberedList"/>
-        <w:numPr>
-          <w:ilvl w:val="0"/>
-          <w:numId w:val="0"/>
-        </w:numPr>
-      </w:pPr>
-      <w:r>
-        <w:drawing>
-          <wp:inline distT="0" distB="0" distL="0" distR="0" wp14:anchorId="0C17AE3D" wp14:editId="0384021A">
-            <wp:extent cx="4829175" cy="704850"/>
-            <wp:effectExtent l="0" t="0" r="9525" b="0"/>
-            <wp:docPr id="8" name="Picture 8"/>
             <wp:cNvGraphicFramePr>
               <a:graphicFrameLocks xmlns:a="http://schemas.openxmlformats.org/drawingml/2006/main" noChangeAspect="1"/>
             </wp:cNvGraphicFramePr>
@@ -1693,7 +1592,7 @@
                   <pic:spPr>
                     <a:xfrm>
                       <a:off x="0" y="0"/>
-                      <a:ext cx="4829175" cy="704850"/>
+                      <a:ext cx="3276600" cy="1314450"/>
                     </a:xfrm>
                     <a:prstGeom prst="rect">
                       <a:avLst/>
@@ -1708,66 +1607,13 @@
     </w:p>
     <w:p>
       <w:pPr>
-        <w:pStyle w:val="Heading2"/>
-        <w:ind w:left="0" w:firstLine="0"/>
-      </w:pPr>
-      <w:r>
-        <w:br w:type="page"/>
-      </w:r>
-    </w:p>
-    <w:p>
-      <w:pPr>
-        <w:pStyle w:val="Heading1"/>
-      </w:pPr>
-      <w:bookmarkStart w:id="0" w:name="_GoBack"/>
-      <w:bookmarkEnd w:id="0"/>
-      <w:r>
-        <w:lastRenderedPageBreak/>
-        <w:t>Основы управления свойствами объектов</w:t>
-      </w:r>
-    </w:p>
-    <w:p>
-      <w:r>
-        <w:t>Дан интерфейс с набором свойств (</w:t>
-      </w:r>
-      <w:r>
-        <w:rPr>
-          <w:lang w:val="en-US"/>
-        </w:rPr>
-        <w:t>name, address, phone</w:t>
-      </w:r>
-      <w:r>
-        <w:t>). Свойства имеют разный тип данных. На основе этого интерфейса необходимо сгенерировать тип данных со следующими условиями:</w:t>
-      </w:r>
-    </w:p>
-    <w:p>
-      <w:pPr>
         <w:pStyle w:val="NumberedList"/>
-        <w:numPr>
-          <w:ilvl w:val="0"/>
-          <w:numId w:val="27"/>
-        </w:numPr>
-      </w:pPr>
-      <w:r>
-        <w:t xml:space="preserve">Имеет свойства </w:t>
-      </w:r>
-      <w:r>
-        <w:rPr>
-          <w:lang w:val="en-US"/>
-        </w:rPr>
-        <w:t>getName, getPhone</w:t>
-      </w:r>
-    </w:p>
-    <w:p>
-      <w:pPr>
-        <w:pStyle w:val="NumberedList"/>
-        <w:numPr>
-          <w:ilvl w:val="0"/>
-          <w:numId w:val="27"/>
-        </w:numPr>
-      </w:pPr>
-      <w:r>
-        <w:t>Типом данных каждого свойства является функция, возвращаемым типом данных которой будет изначальный тип данных свойства интерфейса</w:t>
+      </w:pPr>
+      <w:r>
+        <w:t xml:space="preserve">Если передана не функция, то результат </w:t>
+      </w:r>
+      <w:r>
+        <w:t>unknown</w:t>
       </w:r>
     </w:p>
     <w:p>
@@ -1783,18 +1629,67 @@
     <w:p>
       <w:pPr>
         <w:pStyle w:val="Heading2"/>
-      </w:pPr>
-      <w:r>
-        <w:t>Пример интерфейса</w:t>
+        <w:ind w:left="0" w:firstLine="0"/>
+      </w:pPr>
+      <w:r>
+        <w:t>Проверка поля объекта</w:t>
       </w:r>
     </w:p>
     <w:p>
-      <w:r>
+      <w:pPr>
+        <w:rPr>
+          <w:color w:val="FF0000"/>
+          <w:sz w:val="24"/>
+        </w:rPr>
+      </w:pPr>
+      <w:r>
+        <w:rPr>
+          <w:color w:val="FF0000"/>
+          <w:sz w:val="24"/>
+        </w:rPr>
+        <w:t>В этой части задания запрещено использование Utility Types</w:t>
+      </w:r>
+    </w:p>
+    <w:p>
+      <w:pPr>
+        <w:rPr>
+          <w:color w:val="FF0000"/>
+          <w:sz w:val="24"/>
+          <w:lang w:val="en-US"/>
+        </w:rPr>
+      </w:pPr>
+    </w:p>
+    <w:p>
+      <w:r>
+        <w:t xml:space="preserve">Напишите </w:t>
+      </w:r>
+      <w:r>
+        <w:rPr>
+          <w:lang w:val="en-US"/>
+        </w:rPr>
+        <w:t xml:space="preserve">GetUserType </w:t>
+      </w:r>
+      <w:r>
+        <w:t>тип, который бы работал следующим образом:</w:t>
+      </w:r>
+    </w:p>
+    <w:p>
+      <w:pPr>
+        <w:pStyle w:val="NumberedList"/>
+        <w:numPr>
+          <w:ilvl w:val="0"/>
+          <w:numId w:val="0"/>
+        </w:numPr>
+      </w:pPr>
+      <w:r>
+        <w:rPr>
+          <w:noProof/>
+        </w:rPr>
         <w:drawing>
-          <wp:inline distT="0" distB="0" distL="0" distR="0" wp14:anchorId="7B7A2344" wp14:editId="17A7E43D">
-            <wp:extent cx="2190750" cy="1019175"/>
-            <wp:effectExtent l="0" t="0" r="0" b="9525"/>
-            <wp:docPr id="2" name="Picture 2"/>
+          <wp:inline distT="0" distB="0" distL="0" distR="0" wp14:anchorId="0C17AE3D" wp14:editId="0384021A">
+            <wp:extent cx="4829175" cy="704850"/>
+            <wp:effectExtent l="0" t="0" r="9525" b="0"/>
+            <wp:docPr id="8" name="Picture 8"/>
             <wp:cNvGraphicFramePr>
               <a:graphicFrameLocks xmlns:a="http://schemas.openxmlformats.org/drawingml/2006/main" noChangeAspect="1"/>
             </wp:cNvGraphicFramePr>
@@ -1814,7 +1709,7 @@
                   <pic:spPr>
                     <a:xfrm>
                       <a:off x="0" y="0"/>
-                      <a:ext cx="2190750" cy="1019175"/>
+                      <a:ext cx="4829175" cy="704850"/>
                     </a:xfrm>
                     <a:prstGeom prst="rect">
                       <a:avLst/>
@@ -1830,18 +1725,93 @@
     <w:p>
       <w:pPr>
         <w:pStyle w:val="Heading2"/>
-      </w:pPr>
-      <w:r>
-        <w:t>Результирующий тип данных</w:t>
+        <w:ind w:left="0" w:firstLine="0"/>
+      </w:pPr>
+      <w:r>
+        <w:br w:type="page"/>
       </w:r>
     </w:p>
     <w:p>
-      <w:r>
+      <w:pPr>
+        <w:pStyle w:val="Heading1"/>
+      </w:pPr>
+      <w:r>
+        <w:lastRenderedPageBreak/>
+        <w:t>Основы управления свойствами объектов</w:t>
+      </w:r>
+    </w:p>
+    <w:p>
+      <w:r>
+        <w:t>Дан интерфейс с набором свойств (</w:t>
+      </w:r>
+      <w:r>
+        <w:rPr>
+          <w:lang w:val="en-US"/>
+        </w:rPr>
+        <w:t>name, address, phone</w:t>
+      </w:r>
+      <w:r>
+        <w:t>). Свойства имеют разный тип данных. На основе этого интерфейса необходимо сгенерировать тип данных со следующими условиями:</w:t>
+      </w:r>
+    </w:p>
+    <w:p>
+      <w:pPr>
+        <w:pStyle w:val="NumberedList"/>
+        <w:numPr>
+          <w:ilvl w:val="0"/>
+          <w:numId w:val="27"/>
+        </w:numPr>
+      </w:pPr>
+      <w:r>
+        <w:t xml:space="preserve">Имеет свойства </w:t>
+      </w:r>
+      <w:r>
+        <w:rPr>
+          <w:lang w:val="en-US"/>
+        </w:rPr>
+        <w:t>getName, getPhone</w:t>
+      </w:r>
+    </w:p>
+    <w:p>
+      <w:pPr>
+        <w:pStyle w:val="NumberedList"/>
+        <w:numPr>
+          <w:ilvl w:val="0"/>
+          <w:numId w:val="27"/>
+        </w:numPr>
+      </w:pPr>
+      <w:r>
+        <w:t>Типом данных каждого свойства является функция, возвращаемым типом данных которой будет изначальный тип данных свойства интерфейса</w:t>
+      </w:r>
+    </w:p>
+    <w:p>
+      <w:pPr>
+        <w:pStyle w:val="NumberedList"/>
+        <w:numPr>
+          <w:ilvl w:val="0"/>
+          <w:numId w:val="0"/>
+        </w:numPr>
+        <w:ind w:left="284"/>
+      </w:pPr>
+    </w:p>
+    <w:p>
+      <w:pPr>
+        <w:pStyle w:val="Heading2"/>
+      </w:pPr>
+      <w:r>
+        <w:t>Пример интерфейса</w:t>
+      </w:r>
+    </w:p>
+    <w:p>
+      <w:r>
+        <w:rPr>
+          <w:noProof/>
+        </w:rPr>
         <w:drawing>
-          <wp:inline distT="0" distB="0" distL="0" distR="0" wp14:anchorId="433B2EEA" wp14:editId="50839E56">
-            <wp:extent cx="2286000" cy="847725"/>
+          <wp:inline distT="0" distB="0" distL="0" distR="0" wp14:anchorId="7B7A2344" wp14:editId="17A7E43D">
+            <wp:extent cx="2190750" cy="1019175"/>
             <wp:effectExtent l="0" t="0" r="0" b="9525"/>
-            <wp:docPr id="3" name="Picture 3"/>
+            <wp:docPr id="2" name="Picture 2"/>
             <wp:cNvGraphicFramePr>
               <a:graphicFrameLocks xmlns:a="http://schemas.openxmlformats.org/drawingml/2006/main" noChangeAspect="1"/>
             </wp:cNvGraphicFramePr>
@@ -1861,6 +1831,56 @@
                   <pic:spPr>
                     <a:xfrm>
                       <a:off x="0" y="0"/>
+                      <a:ext cx="2190750" cy="1019175"/>
+                    </a:xfrm>
+                    <a:prstGeom prst="rect">
+                      <a:avLst/>
+                    </a:prstGeom>
+                  </pic:spPr>
+                </pic:pic>
+              </a:graphicData>
+            </a:graphic>
+          </wp:inline>
+        </w:drawing>
+      </w:r>
+    </w:p>
+    <w:p>
+      <w:pPr>
+        <w:pStyle w:val="Heading2"/>
+      </w:pPr>
+      <w:r>
+        <w:t>Результирующий тип данных</w:t>
+      </w:r>
+    </w:p>
+    <w:p>
+      <w:r>
+        <w:rPr>
+          <w:noProof/>
+        </w:rPr>
+        <w:drawing>
+          <wp:inline distT="0" distB="0" distL="0" distR="0" wp14:anchorId="433B2EEA" wp14:editId="50839E56">
+            <wp:extent cx="2286000" cy="847725"/>
+            <wp:effectExtent l="0" t="0" r="0" b="9525"/>
+            <wp:docPr id="3" name="Picture 3"/>
+            <wp:cNvGraphicFramePr>
+              <a:graphicFrameLocks xmlns:a="http://schemas.openxmlformats.org/drawingml/2006/main" noChangeAspect="1"/>
+            </wp:cNvGraphicFramePr>
+            <a:graphic xmlns:a="http://schemas.openxmlformats.org/drawingml/2006/main">
+              <a:graphicData uri="http://schemas.openxmlformats.org/drawingml/2006/picture">
+                <pic:pic xmlns:pic="http://schemas.openxmlformats.org/drawingml/2006/picture">
+                  <pic:nvPicPr>
+                    <pic:cNvPr id="1" name=""/>
+                    <pic:cNvPicPr/>
+                  </pic:nvPicPr>
+                  <pic:blipFill>
+                    <a:blip r:embed="rId16"/>
+                    <a:stretch>
+                      <a:fillRect/>
+                    </a:stretch>
+                  </pic:blipFill>
+                  <pic:spPr>
+                    <a:xfrm>
+                      <a:off x="0" y="0"/>
                       <a:ext cx="2286000" cy="847725"/>
                     </a:xfrm>
                     <a:prstGeom prst="rect">
@@ -1874,13 +1894,205 @@
         </w:drawing>
       </w:r>
     </w:p>
+    <w:p>
+      <w:r>
+        <w:br w:type="page"/>
+      </w:r>
+    </w:p>
+    <w:p>
+      <w:pPr>
+        <w:pStyle w:val="Heading1"/>
+      </w:pPr>
+      <w:r>
+        <w:lastRenderedPageBreak/>
+        <w:t>Основы сборки</w:t>
+      </w:r>
+    </w:p>
+    <w:p>
+      <w:pPr>
+        <w:rPr>
+          <w:lang w:val="en-US"/>
+        </w:rPr>
+      </w:pPr>
+      <w:r>
+        <w:t xml:space="preserve">В вашем проект </w:t>
+      </w:r>
+      <w:r>
+        <w:t>есть</w:t>
+      </w:r>
+      <w:r>
+        <w:t xml:space="preserve"> файл</w:t>
+      </w:r>
+      <w:r>
+        <w:t>ы</w:t>
+      </w:r>
+      <w:r>
+        <w:t xml:space="preserve"> </w:t>
+      </w:r>
+      <w:proofErr w:type="spellStart"/>
+      <w:proofErr w:type="gramStart"/>
+      <w:r>
+        <w:rPr>
+          <w:lang w:val="en-US"/>
+        </w:rPr>
+        <w:t>tsconfig</w:t>
+      </w:r>
+      <w:r>
+        <w:rPr>
+          <w:lang w:val="en-US"/>
+        </w:rPr>
+        <w:t>.json</w:t>
+      </w:r>
+      <w:proofErr w:type="spellEnd"/>
+      <w:proofErr w:type="gramEnd"/>
+      <w:r>
+        <w:rPr>
+          <w:lang w:val="en-US"/>
+        </w:rPr>
+        <w:t xml:space="preserve"> </w:t>
+      </w:r>
+      <w:r>
+        <w:t xml:space="preserve">и </w:t>
+      </w:r>
+      <w:proofErr w:type="spellStart"/>
+      <w:r>
+        <w:rPr>
+          <w:lang w:val="en-US"/>
+        </w:rPr>
+        <w:t>package.json</w:t>
+      </w:r>
+      <w:proofErr w:type="spellEnd"/>
+      <w:r>
+        <w:rPr>
+          <w:lang w:val="en-US"/>
+        </w:rPr>
+        <w:t>.</w:t>
+      </w:r>
+      <w:r>
+        <w:t xml:space="preserve"> Модифицируйте скрипт </w:t>
+      </w:r>
+      <w:r>
+        <w:rPr>
+          <w:lang w:val="en-US"/>
+        </w:rPr>
+        <w:t xml:space="preserve">build </w:t>
+      </w:r>
+      <w:r>
+        <w:t xml:space="preserve">в </w:t>
+      </w:r>
+      <w:proofErr w:type="spellStart"/>
+      <w:proofErr w:type="gramStart"/>
+      <w:r>
+        <w:rPr>
+          <w:lang w:val="en-US"/>
+        </w:rPr>
+        <w:t>package.json</w:t>
+      </w:r>
+      <w:proofErr w:type="spellEnd"/>
+      <w:proofErr w:type="gramEnd"/>
+      <w:r>
+        <w:rPr>
+          <w:lang w:val="en-US"/>
+        </w:rPr>
+        <w:t xml:space="preserve"> </w:t>
+      </w:r>
+      <w:r>
+        <w:t xml:space="preserve">и конфигурацию </w:t>
+      </w:r>
+      <w:proofErr w:type="spellStart"/>
+      <w:r>
+        <w:rPr>
+          <w:lang w:val="en-US"/>
+        </w:rPr>
+        <w:t>tsconfig.json</w:t>
+      </w:r>
+      <w:proofErr w:type="spellEnd"/>
+      <w:r>
+        <w:t xml:space="preserve"> так, чтобы все при вызове этого скрипта все файлы (не зависимо от их количества) из папки </w:t>
+      </w:r>
+      <w:proofErr w:type="spellStart"/>
+      <w:r>
+        <w:rPr>
+          <w:lang w:val="en-US"/>
+        </w:rPr>
+        <w:t>src</w:t>
+      </w:r>
+      <w:proofErr w:type="spellEnd"/>
+      <w:r>
+        <w:rPr>
+          <w:lang w:val="en-US"/>
+        </w:rPr>
+        <w:t xml:space="preserve"> </w:t>
+      </w:r>
+      <w:r>
+        <w:t xml:space="preserve">были преобразованы в простые </w:t>
+      </w:r>
+      <w:proofErr w:type="spellStart"/>
+      <w:r>
+        <w:rPr>
+          <w:lang w:val="en-US"/>
+        </w:rPr>
+        <w:t>js</w:t>
+      </w:r>
+      <w:proofErr w:type="spellEnd"/>
+      <w:r>
+        <w:rPr>
+          <w:lang w:val="en-US"/>
+        </w:rPr>
+        <w:t xml:space="preserve"> </w:t>
+      </w:r>
+      <w:r>
+        <w:t xml:space="preserve">файлы. Результат должен быть сложен в папку </w:t>
+      </w:r>
+      <w:proofErr w:type="spellStart"/>
+      <w:r>
+        <w:rPr>
+          <w:lang w:val="en-US"/>
+        </w:rPr>
+        <w:t>dist</w:t>
+      </w:r>
+      <w:proofErr w:type="spellEnd"/>
+    </w:p>
+    <w:p>
+      <w:pPr>
+        <w:rPr>
+          <w:lang w:val="en-US"/>
+        </w:rPr>
+      </w:pPr>
+      <w:bookmarkStart w:id="0" w:name="_GoBack"/>
+      <w:bookmarkEnd w:id="0"/>
+    </w:p>
+    <w:p>
+      <w:r>
+        <w:t xml:space="preserve">Изучите разные возможности </w:t>
+      </w:r>
+      <w:proofErr w:type="spellStart"/>
+      <w:proofErr w:type="gramStart"/>
+      <w:r>
+        <w:rPr>
+          <w:lang w:val="en-US"/>
+        </w:rPr>
+        <w:t>tsconfig.json</w:t>
+      </w:r>
+      <w:proofErr w:type="spellEnd"/>
+      <w:proofErr w:type="gramEnd"/>
+      <w:r>
+        <w:t xml:space="preserve">. Вы сможете переиспользовать эту конфигурацию в </w:t>
+      </w:r>
+      <w:r>
+        <w:t xml:space="preserve">вашем </w:t>
+      </w:r>
+      <w:r>
+        <w:t>следующем задании</w:t>
+      </w:r>
+    </w:p>
     <w:sectPr>
-      <w:headerReference w:type="even" r:id="rId16"/>
-      <w:headerReference w:type="default" r:id="rId17"/>
-      <w:footerReference w:type="even" r:id="rId18"/>
-      <w:footerReference w:type="default" r:id="rId19"/>
-      <w:headerReference w:type="first" r:id="rId20"/>
-      <w:footerReference w:type="first" r:id="rId21"/>
+      <w:headerReference w:type="even" r:id="rId17"/>
+      <w:headerReference w:type="default" r:id="rId18"/>
+      <w:footerReference w:type="even" r:id="rId19"/>
+      <w:footerReference w:type="default" r:id="rId20"/>
+      <w:headerReference w:type="first" r:id="rId21"/>
+      <w:footerReference w:type="first" r:id="rId22"/>
       <w:type w:val="continuous"/>
       <w:pgSz w:w="11906" w:h="16838" w:code="9"/>
       <w:pgMar w:top="1440" w:right="1440" w:bottom="1008" w:left="1440" w:header="720" w:footer="432" w:gutter="0"/>
@@ -2427,7 +2639,7 @@
                               <w:sz w:val="16"/>
                               <w:lang w:val="en-US"/>
                             </w:rPr>
-                            <w:t>04.04.2023</w:t>
+                            <w:t>05.04.2023</w:t>
                           </w:r>
                           <w:r>
                             <w:rPr>
@@ -2509,7 +2721,7 @@
                         <w:sz w:val="16"/>
                         <w:lang w:val="en-US"/>
                       </w:rPr>
-                      <w:t>04.04.2023</w:t>
+                      <w:t>05.04.2023</w:t>
                     </w:r>
                     <w:r>
                       <w:rPr>
@@ -8196,7 +8408,7 @@
     <w:charset w:val="00"/>
     <w:family w:val="roman"/>
     <w:pitch w:val="variable"/>
-    <w:sig w:usb0="E0002AFF" w:usb1="C0007843" w:usb2="00000009" w:usb3="00000000" w:csb0="000001FF" w:csb1="00000000"/>
+    <w:sig w:usb0="E0002EFF" w:usb1="C000785B" w:usb2="00000009" w:usb3="00000000" w:csb0="000001FF" w:csb1="00000000"/>
   </w:font>
   <w:font w:name="Arial Black">
     <w:panose1 w:val="020B0A04020102020204"/>
@@ -8268,14 +8480,14 @@
     <w:charset w:val="00"/>
     <w:family w:val="swiss"/>
     <w:pitch w:val="variable"/>
-    <w:sig w:usb0="E0002AFF" w:usb1="4000ACFF" w:usb2="00000001" w:usb3="00000000" w:csb0="000001FF" w:csb1="00000000"/>
+    <w:sig w:usb0="E4002EFF" w:usb1="C000247B" w:usb2="00000009" w:usb3="00000000" w:csb0="000001FF" w:csb1="00000000"/>
   </w:font>
   <w:font w:name="Calibri Light">
     <w:panose1 w:val="020F0302020204030204"/>
     <w:charset w:val="00"/>
     <w:family w:val="swiss"/>
     <w:pitch w:val="variable"/>
-    <w:sig w:usb0="A0002AEF" w:usb1="4000207B" w:usb2="00000000" w:usb3="00000000" w:csb0="000001FF" w:csb1="00000000"/>
+    <w:sig w:usb0="E4002EFF" w:usb1="C000247B" w:usb2="00000009" w:usb3="00000000" w:csb0="000001FF" w:csb1="00000000"/>
   </w:font>
 </w:fonts>
 </file>
@@ -8308,6 +8520,7 @@
     <w:rsid w:val="00C22983"/>
     <w:rsid w:val="00CA7589"/>
     <w:rsid w:val="00D33E10"/>
+    <w:rsid w:val="00DE67F4"/>
     <w:rsid w:val="00EF05B5"/>
     <w:rsid w:val="00F14D63"/>
     <w:rsid w:val="00F50083"/>
@@ -9067,7 +9280,7 @@
 </file>
 
 <file path=customXml/itemProps1.xml><?xml version="1.0" encoding="utf-8"?>
-<ds:datastoreItem xmlns:ds="http://schemas.openxmlformats.org/officeDocument/2006/customXml" ds:itemID="{A343FEF5-67E7-43DA-8444-5D70D83925A3}">
+<ds:datastoreItem xmlns:ds="http://schemas.openxmlformats.org/officeDocument/2006/customXml" ds:itemID="{8C9691A0-B056-4961-BF38-15AED73AD3D2}">
   <ds:schemaRefs>
     <ds:schemaRef ds:uri="http://schemas.openxmlformats.org/officeDocument/2006/bibliography"/>
   </ds:schemaRefs>

</xml_diff>